<commit_message>
Added Prison Cell Bar Models
- Added 3 models for the cells
</commit_message>
<xml_diff>
--- a/Map Geometry Design.docx
+++ b/Map Geometry Design.docx
@@ -129,20 +129,6 @@
         <w:t>A small staircase</w:t>
       </w:r>
     </w:p>
-    <w:p/>
-    <w:p>
-      <w:pPr>
-        <w:rPr>
-          <w:lang/>
-        </w:rPr>
-      </w:pPr>
-      <w:r>
-        <w:rPr>
-          <w:lang/>
-        </w:rPr>
-        <w:t>Objects:</w:t>
-      </w:r>
-    </w:p>
     <w:p>
       <w:pPr>
         <w:pStyle w:val="ListParagraph"/>
@@ -150,15 +136,26 @@
           <w:ilvl w:val="0"/>
           <w:numId w:val="1"/>
         </w:numPr>
-        <w:rPr>
-          <w:lang/>
-        </w:rPr>
-      </w:pPr>
-      <w:r>
-        <w:rPr>
-          <w:lang/>
-        </w:rPr>
-        <w:t>Table</w:t>
+      </w:pPr>
+      <w:r>
+        <w:rPr>
+          <w:lang/>
+        </w:rPr>
+        <w:t>Big Square Table</w:t>
+      </w:r>
+    </w:p>
+    <w:p/>
+    <w:p>
+      <w:pPr>
+        <w:rPr>
+          <w:lang/>
+        </w:rPr>
+      </w:pPr>
+      <w:r>
+        <w:rPr>
+          <w:lang/>
+        </w:rPr>
+        <w:t>Objects:</w:t>
       </w:r>
     </w:p>
     <w:p>
@@ -176,7 +173,49 @@
         <w:rPr>
           <w:lang/>
         </w:rPr>
+        <w:t xml:space="preserve">Small Round </w:t>
+      </w:r>
+      <w:r>
+        <w:rPr>
+          <w:lang/>
+        </w:rPr>
+        <w:t>Table</w:t>
+      </w:r>
+    </w:p>
+    <w:p>
+      <w:pPr>
+        <w:pStyle w:val="ListParagraph"/>
+        <w:numPr>
+          <w:ilvl w:val="0"/>
+          <w:numId w:val="1"/>
+        </w:numPr>
+        <w:rPr>
+          <w:lang/>
+        </w:rPr>
+      </w:pPr>
+      <w:r>
+        <w:rPr>
+          <w:lang/>
+        </w:rPr>
         <w:t>Potted Plant</w:t>
+      </w:r>
+    </w:p>
+    <w:p>
+      <w:pPr>
+        <w:pStyle w:val="ListParagraph"/>
+        <w:numPr>
+          <w:ilvl w:val="0"/>
+          <w:numId w:val="1"/>
+        </w:numPr>
+        <w:rPr>
+          <w:lang/>
+        </w:rPr>
+      </w:pPr>
+      <w:r>
+        <w:rPr>
+          <w:lang/>
+        </w:rPr>
+        <w:t>Cans of food</w:t>
       </w:r>
     </w:p>
     <w:sectPr>

</xml_diff>